<commit_message>
Update1 on Word file
</commit_message>
<xml_diff>
--- a/Dataset3.docx
+++ b/Dataset3.docx
@@ -1,6 +1,6 @@
 
 <file path=word/document.xml><?xml version="1.0" encoding="utf-8"?>
-<w:document xmlns:wpc="http://schemas.microsoft.com/office/word/2010/wordprocessingCanvas" xmlns:cx="http://schemas.microsoft.com/office/drawing/2014/chartex" xmlns:cx1="http://schemas.microsoft.com/office/drawing/2015/9/8/chartex" xmlns:cx2="http://schemas.microsoft.com/office/drawing/2015/10/21/chartex" xmlns:cx3="http://schemas.microsoft.com/office/drawing/2016/5/9/chartex" xmlns:cx4="http://schemas.microsoft.com/office/drawing/2016/5/10/chartex" xmlns:cx5="http://schemas.microsoft.com/office/drawing/2016/5/11/chartex" xmlns:cx6="http://schemas.microsoft.com/office/drawing/2016/5/12/chartex" xmlns:cx7="http://schemas.microsoft.com/office/drawing/2016/5/13/chartex" xmlns:cx8="http://schemas.microsoft.com/office/drawing/2016/5/14/chartex" xmlns:mc="http://schemas.openxmlformats.org/markup-compatibility/2006" xmlns:aink="http://schemas.microsoft.com/office/drawing/2016/ink" xmlns:am3d="http://schemas.microsoft.com/office/drawing/2017/model3d" xmlns:o="urn:schemas-microsoft-com:office:office" xmlns:oel="http://schemas.microsoft.com/office/2019/extlst" xmlns:r="http://schemas.openxmlformats.org/officeDocument/2006/relationships" xmlns:m="http://schemas.openxmlformats.org/officeDocument/2006/math" xmlns:v="urn:schemas-microsoft-com:vml" xmlns:wp14="http://schemas.microsoft.com/office/word/2010/wordprocessingDrawing" xmlns:wp="http://schemas.openxmlformats.org/drawingml/2006/wordprocessingDrawing" xmlns:w10="urn:schemas-microsoft-com:office:word" xmlns:w="http://schemas.openxmlformats.org/wordprocessingml/2006/main" xmlns:w14="http://schemas.microsoft.com/office/word/2010/wordml" xmlns:w15="http://schemas.microsoft.com/office/word/2012/wordml" xmlns:w16cex="http://schemas.microsoft.com/office/word/2018/wordml/cex" xmlns:w16cid="http://schemas.microsoft.com/office/word/2016/wordml/cid" xmlns:w16="http://schemas.microsoft.com/office/word/2018/wordml" xmlns:w16sdtdh="http://schemas.microsoft.com/office/word/2020/wordml/sdtdatahash" xmlns:w16se="http://schemas.microsoft.com/office/word/2015/wordml/symex" xmlns:wpg="http://schemas.microsoft.com/office/word/2010/wordprocessingGroup" xmlns:wpi="http://schemas.microsoft.com/office/word/2010/wordprocessingInk" xmlns:wne="http://schemas.microsoft.com/office/word/2006/wordml" xmlns:wps="http://schemas.microsoft.com/office/word/2010/wordprocessingShape" mc:Ignorable="w14 w15 w16se w16cid w16 w16cex w16sdtdh wp14">
+<w:document xmlns:wpc="http://schemas.microsoft.com/office/word/2010/wordprocessingCanvas" xmlns:cx="http://schemas.microsoft.com/office/drawing/2014/chartex" xmlns:cx1="http://schemas.microsoft.com/office/drawing/2015/9/8/chartex" xmlns:cx2="http://schemas.microsoft.com/office/drawing/2015/10/21/chartex" xmlns:cx3="http://schemas.microsoft.com/office/drawing/2016/5/9/chartex" xmlns:cx4="http://schemas.microsoft.com/office/drawing/2016/5/10/chartex" xmlns:cx5="http://schemas.microsoft.com/office/drawing/2016/5/11/chartex" xmlns:cx6="http://schemas.microsoft.com/office/drawing/2016/5/12/chartex" xmlns:cx7="http://schemas.microsoft.com/office/drawing/2016/5/13/chartex" xmlns:cx8="http://schemas.microsoft.com/office/drawing/2016/5/14/chartex" xmlns:mc="http://schemas.openxmlformats.org/markup-compatibility/2006" xmlns:aink="http://schemas.microsoft.com/office/drawing/2016/ink" xmlns:am3d="http://schemas.microsoft.com/office/drawing/2017/model3d" xmlns:o="urn:schemas-microsoft-com:office:office" xmlns:oel="http://schemas.microsoft.com/office/2019/extlst" xmlns:r="http://schemas.openxmlformats.org/officeDocument/2006/relationships" xmlns:m="http://schemas.openxmlformats.org/officeDocument/2006/math" xmlns:v="urn:schemas-microsoft-com:vml" xmlns:wp14="http://schemas.microsoft.com/office/word/2010/wordprocessingDrawing" xmlns:wp="http://schemas.openxmlformats.org/drawingml/2006/wordprocessingDrawing" xmlns:w10="urn:schemas-microsoft-com:office:word" xmlns:w="http://schemas.openxmlformats.org/wordprocessingml/2006/main" xmlns:w14="http://schemas.microsoft.com/office/word/2010/wordml" xmlns:w15="http://schemas.microsoft.com/office/word/2012/wordml" xmlns:w16cex="http://schemas.microsoft.com/office/word/2018/wordml/cex" xmlns:w16cid="http://schemas.microsoft.com/office/word/2016/wordml/cid" xmlns:w16="http://schemas.microsoft.com/office/word/2018/wordml" xmlns:w16du="http://schemas.microsoft.com/office/word/2023/wordml/word16du" xmlns:w16sdtdh="http://schemas.microsoft.com/office/word/2020/wordml/sdtdatahash" xmlns:w16se="http://schemas.microsoft.com/office/word/2015/wordml/symex" xmlns:wpg="http://schemas.microsoft.com/office/word/2010/wordprocessingGroup" xmlns:wpi="http://schemas.microsoft.com/office/word/2010/wordprocessingInk" xmlns:wne="http://schemas.microsoft.com/office/word/2006/wordml" xmlns:wps="http://schemas.microsoft.com/office/word/2010/wordprocessingShape" mc:Ignorable="w14 w15 w16se w16cid w16 w16cex w16sdtdh w16du wp14">
   <w:body>
     <w:p>
       <w:pPr>
@@ -539,7 +539,6 @@
         </w:rPr>
       </w:pPr>
       <w:proofErr w:type="spellStart"/>
-      <w:proofErr w:type="gramStart"/>
       <w:r>
         <w:rPr>
           <w:rFonts w:asciiTheme="minorBidi" w:hAnsiTheme="minorBidi"/>
@@ -550,7 +549,6 @@
         <w:t>df.isna</w:t>
       </w:r>
       <w:proofErr w:type="spellEnd"/>
-      <w:proofErr w:type="gramEnd"/>
       <w:r>
         <w:rPr>
           <w:rFonts w:asciiTheme="minorBidi" w:hAnsiTheme="minorBidi"/>
@@ -977,7 +975,6 @@
         </w:rPr>
       </w:pPr>
       <w:proofErr w:type="spellStart"/>
-      <w:proofErr w:type="gramStart"/>
       <w:r>
         <w:rPr>
           <w:rFonts w:asciiTheme="minorBidi" w:hAnsiTheme="minorBidi"/>
@@ -988,7 +985,6 @@
         <w:t>df.describe</w:t>
       </w:r>
       <w:proofErr w:type="spellEnd"/>
-      <w:proofErr w:type="gramEnd"/>
       <w:r>
         <w:rPr>
           <w:rFonts w:asciiTheme="minorBidi" w:hAnsiTheme="minorBidi"/>
@@ -1045,25 +1041,7 @@
           <w:sz w:val="32"/>
           <w:szCs w:val="32"/>
         </w:rPr>
-        <w:t xml:space="preserve"> </w:t>
-      </w:r>
-      <w:proofErr w:type="gramStart"/>
-      <w:r>
-        <w:rPr>
-          <w:rFonts w:asciiTheme="minorBidi" w:hAnsiTheme="minorBidi"/>
-          <w:sz w:val="32"/>
-          <w:szCs w:val="32"/>
-        </w:rPr>
-        <w:t>over</w:t>
-      </w:r>
-      <w:proofErr w:type="gramEnd"/>
-      <w:r>
-        <w:rPr>
-          <w:rFonts w:asciiTheme="minorBidi" w:hAnsiTheme="minorBidi"/>
-          <w:sz w:val="32"/>
-          <w:szCs w:val="32"/>
-        </w:rPr>
-        <w:t xml:space="preserve"> the quartiles, std, mean, etc.</w:t>
+        <w:t xml:space="preserve"> over the quartiles, std, mean, etc.</w:t>
       </w:r>
     </w:p>
     <w:p>
@@ -1383,7 +1361,7 @@
           <w:szCs w:val="32"/>
         </w:rPr>
         <w:drawing>
-          <wp:inline distT="0" distB="0" distL="0" distR="0" wp14:anchorId="34183977" wp14:editId="56DC216B">
+          <wp:inline distT="0" distB="0" distL="0" distR="0" wp14:anchorId="34183977" wp14:editId="2ABC1720">
             <wp:extent cx="2532648" cy="1899486"/>
             <wp:effectExtent l="0" t="0" r="1270" b="5715"/>
             <wp:docPr id="1016170702" name="Picture 1" descr="A blue graph with white text&#10;&#10;Description automatically generated"/>
@@ -1626,19 +1604,7 @@
           <w:szCs w:val="28"/>
           <w14:ligatures w14:val="none"/>
         </w:rPr>
-        <w:t>train_test_</w:t>
-      </w:r>
-      <w:proofErr w:type="gramStart"/>
-      <w:r>
-        <w:rPr>
-          <w:rFonts w:asciiTheme="minorBidi" w:eastAsia="Times New Roman" w:hAnsiTheme="minorBidi"/>
-          <w:color w:val="DCDCAA"/>
-          <w:kern w:val="0"/>
-          <w:sz w:val="28"/>
-          <w:szCs w:val="28"/>
-          <w14:ligatures w14:val="none"/>
-        </w:rPr>
-        <w:t>split</w:t>
+        <w:t>train_test_split</w:t>
       </w:r>
       <w:proofErr w:type="spellEnd"/>
       <w:r>
@@ -1652,7 +1618,6 @@
         </w:rPr>
         <w:t>(</w:t>
       </w:r>
-      <w:proofErr w:type="gramEnd"/>
       <w:r>
         <w:rPr>
           <w:rFonts w:asciiTheme="minorBidi" w:eastAsia="Times New Roman" w:hAnsiTheme="minorBidi"/>
@@ -2331,33 +2296,15 @@
           <w:sz w:val="32"/>
           <w:szCs w:val="32"/>
         </w:rPr>
-        <w:t xml:space="preserve">alues of </w:t>
-      </w:r>
-      <w:proofErr w:type="gramStart"/>
-      <w:r>
-        <w:rPr>
-          <w:rFonts w:asciiTheme="minorBidi" w:hAnsiTheme="minorBidi"/>
-          <w:sz w:val="32"/>
-          <w:szCs w:val="32"/>
-        </w:rPr>
-        <w:t>MeanAbsoluteError</w:t>
-      </w:r>
-      <w:r>
-        <w:rPr>
-          <w:rFonts w:asciiTheme="minorBidi" w:hAnsiTheme="minorBidi"/>
-          <w:sz w:val="32"/>
-          <w:szCs w:val="32"/>
-        </w:rPr>
-        <w:t>(</w:t>
-      </w:r>
-      <w:proofErr w:type="gramEnd"/>
-      <w:r>
-        <w:rPr>
-          <w:rFonts w:asciiTheme="minorBidi" w:hAnsiTheme="minorBidi"/>
-          <w:sz w:val="32"/>
-          <w:szCs w:val="32"/>
-        </w:rPr>
-        <w:t>MAE)</w:t>
+        <w:t>alues of MeanAbsoluteError</w:t>
+      </w:r>
+      <w:r>
+        <w:rPr>
+          <w:rFonts w:asciiTheme="minorBidi" w:hAnsiTheme="minorBidi"/>
+          <w:sz w:val="32"/>
+          <w:szCs w:val="32"/>
+        </w:rPr>
+        <w:t>(MAE)</w:t>
       </w:r>
       <w:r>
         <w:rPr>
@@ -3490,7 +3437,10 @@
           <w:numId w:val="4"/>
         </w:numPr>
         <w:rPr>
-          <w:rFonts w:asciiTheme="minorBidi" w:hAnsiTheme="minorBidi"/>
+          <w:rStyle w:val="Strong"/>
+          <w:rFonts w:asciiTheme="minorBidi" w:hAnsiTheme="minorBidi"/>
+          <w:b w:val="0"/>
+          <w:bCs w:val="0"/>
           <w:sz w:val="32"/>
           <w:szCs w:val="32"/>
         </w:rPr>
@@ -3573,6 +3523,33 @@
         </w:rPr>
         <w:t xml:space="preserve"> Keep in mind that a very high R-squared value might indicate overfitting.</w:t>
       </w:r>
+    </w:p>
+    <w:p>
+      <w:pPr>
+        <w:rPr>
+          <w:rFonts w:asciiTheme="minorBidi" w:hAnsiTheme="minorBidi"/>
+          <w:sz w:val="32"/>
+          <w:szCs w:val="32"/>
+        </w:rPr>
+      </w:pPr>
+      <w:r>
+        <w:rPr>
+          <w:rFonts w:asciiTheme="minorBidi" w:hAnsiTheme="minorBidi"/>
+          <w:sz w:val="32"/>
+          <w:szCs w:val="32"/>
+        </w:rPr>
+        <w:lastRenderedPageBreak/>
+        <w:t>Update1: Added a new page and wrote “Update1”</w:t>
+      </w:r>
+    </w:p>
+    <w:p>
+      <w:pPr>
+        <w:rPr>
+          <w:rFonts w:asciiTheme="minorBidi" w:hAnsiTheme="minorBidi"/>
+          <w:sz w:val="32"/>
+          <w:szCs w:val="32"/>
+        </w:rPr>
+      </w:pPr>
     </w:p>
     <w:sectPr>
       <w:headerReference w:type="default" r:id="rId10"/>
@@ -3586,7 +3563,7 @@
 </file>
 
 <file path=word/endnotes.xml><?xml version="1.0" encoding="utf-8"?>
-<w:endnotes xmlns:wpc="http://schemas.microsoft.com/office/word/2010/wordprocessingCanvas" xmlns:cx="http://schemas.microsoft.com/office/drawing/2014/chartex" xmlns:cx1="http://schemas.microsoft.com/office/drawing/2015/9/8/chartex" xmlns:cx2="http://schemas.microsoft.com/office/drawing/2015/10/21/chartex" xmlns:cx3="http://schemas.microsoft.com/office/drawing/2016/5/9/chartex" xmlns:cx4="http://schemas.microsoft.com/office/drawing/2016/5/10/chartex" xmlns:cx5="http://schemas.microsoft.com/office/drawing/2016/5/11/chartex" xmlns:cx6="http://schemas.microsoft.com/office/drawing/2016/5/12/chartex" xmlns:cx7="http://schemas.microsoft.com/office/drawing/2016/5/13/chartex" xmlns:cx8="http://schemas.microsoft.com/office/drawing/2016/5/14/chartex" xmlns:mc="http://schemas.openxmlformats.org/markup-compatibility/2006" xmlns:aink="http://schemas.microsoft.com/office/drawing/2016/ink" xmlns:am3d="http://schemas.microsoft.com/office/drawing/2017/model3d" xmlns:o="urn:schemas-microsoft-com:office:office" xmlns:oel="http://schemas.microsoft.com/office/2019/extlst" xmlns:r="http://schemas.openxmlformats.org/officeDocument/2006/relationships" xmlns:m="http://schemas.openxmlformats.org/officeDocument/2006/math" xmlns:v="urn:schemas-microsoft-com:vml" xmlns:wp14="http://schemas.microsoft.com/office/word/2010/wordprocessingDrawing" xmlns:wp="http://schemas.openxmlformats.org/drawingml/2006/wordprocessingDrawing" xmlns:w10="urn:schemas-microsoft-com:office:word" xmlns:w="http://schemas.openxmlformats.org/wordprocessingml/2006/main" xmlns:w14="http://schemas.microsoft.com/office/word/2010/wordml" xmlns:w15="http://schemas.microsoft.com/office/word/2012/wordml" xmlns:w16cex="http://schemas.microsoft.com/office/word/2018/wordml/cex" xmlns:w16cid="http://schemas.microsoft.com/office/word/2016/wordml/cid" xmlns:w16="http://schemas.microsoft.com/office/word/2018/wordml" xmlns:w16sdtdh="http://schemas.microsoft.com/office/word/2020/wordml/sdtdatahash" xmlns:w16se="http://schemas.microsoft.com/office/word/2015/wordml/symex" xmlns:wpg="http://schemas.microsoft.com/office/word/2010/wordprocessingGroup" xmlns:wpi="http://schemas.microsoft.com/office/word/2010/wordprocessingInk" xmlns:wne="http://schemas.microsoft.com/office/word/2006/wordml" xmlns:wps="http://schemas.microsoft.com/office/word/2010/wordprocessingShape" mc:Ignorable="w14 w15 w16se w16cid w16 w16cex w16sdtdh wp14">
+<w:endnotes xmlns:wpc="http://schemas.microsoft.com/office/word/2010/wordprocessingCanvas" xmlns:cx="http://schemas.microsoft.com/office/drawing/2014/chartex" xmlns:cx1="http://schemas.microsoft.com/office/drawing/2015/9/8/chartex" xmlns:cx2="http://schemas.microsoft.com/office/drawing/2015/10/21/chartex" xmlns:cx3="http://schemas.microsoft.com/office/drawing/2016/5/9/chartex" xmlns:cx4="http://schemas.microsoft.com/office/drawing/2016/5/10/chartex" xmlns:cx5="http://schemas.microsoft.com/office/drawing/2016/5/11/chartex" xmlns:cx6="http://schemas.microsoft.com/office/drawing/2016/5/12/chartex" xmlns:cx7="http://schemas.microsoft.com/office/drawing/2016/5/13/chartex" xmlns:cx8="http://schemas.microsoft.com/office/drawing/2016/5/14/chartex" xmlns:mc="http://schemas.openxmlformats.org/markup-compatibility/2006" xmlns:aink="http://schemas.microsoft.com/office/drawing/2016/ink" xmlns:am3d="http://schemas.microsoft.com/office/drawing/2017/model3d" xmlns:o="urn:schemas-microsoft-com:office:office" xmlns:oel="http://schemas.microsoft.com/office/2019/extlst" xmlns:r="http://schemas.openxmlformats.org/officeDocument/2006/relationships" xmlns:m="http://schemas.openxmlformats.org/officeDocument/2006/math" xmlns:v="urn:schemas-microsoft-com:vml" xmlns:wp14="http://schemas.microsoft.com/office/word/2010/wordprocessingDrawing" xmlns:wp="http://schemas.openxmlformats.org/drawingml/2006/wordprocessingDrawing" xmlns:w10="urn:schemas-microsoft-com:office:word" xmlns:w="http://schemas.openxmlformats.org/wordprocessingml/2006/main" xmlns:w14="http://schemas.microsoft.com/office/word/2010/wordml" xmlns:w15="http://schemas.microsoft.com/office/word/2012/wordml" xmlns:w16cex="http://schemas.microsoft.com/office/word/2018/wordml/cex" xmlns:w16cid="http://schemas.microsoft.com/office/word/2016/wordml/cid" xmlns:w16="http://schemas.microsoft.com/office/word/2018/wordml" xmlns:w16du="http://schemas.microsoft.com/office/word/2023/wordml/word16du" xmlns:w16sdtdh="http://schemas.microsoft.com/office/word/2020/wordml/sdtdatahash" xmlns:w16se="http://schemas.microsoft.com/office/word/2015/wordml/symex" xmlns:wpg="http://schemas.microsoft.com/office/word/2010/wordprocessingGroup" xmlns:wpi="http://schemas.microsoft.com/office/word/2010/wordprocessingInk" xmlns:wne="http://schemas.microsoft.com/office/word/2006/wordml" xmlns:wps="http://schemas.microsoft.com/office/word/2010/wordprocessingShape" mc:Ignorable="w14 w15 w16se w16cid w16 w16cex w16sdtdh w16du wp14">
   <w:endnote w:type="separator" w:id="-1">
     <w:p>
       <w:pPr>
@@ -3611,7 +3588,7 @@
 </file>
 
 <file path=word/footnotes.xml><?xml version="1.0" encoding="utf-8"?>
-<w:footnotes xmlns:wpc="http://schemas.microsoft.com/office/word/2010/wordprocessingCanvas" xmlns:cx="http://schemas.microsoft.com/office/drawing/2014/chartex" xmlns:cx1="http://schemas.microsoft.com/office/drawing/2015/9/8/chartex" xmlns:cx2="http://schemas.microsoft.com/office/drawing/2015/10/21/chartex" xmlns:cx3="http://schemas.microsoft.com/office/drawing/2016/5/9/chartex" xmlns:cx4="http://schemas.microsoft.com/office/drawing/2016/5/10/chartex" xmlns:cx5="http://schemas.microsoft.com/office/drawing/2016/5/11/chartex" xmlns:cx6="http://schemas.microsoft.com/office/drawing/2016/5/12/chartex" xmlns:cx7="http://schemas.microsoft.com/office/drawing/2016/5/13/chartex" xmlns:cx8="http://schemas.microsoft.com/office/drawing/2016/5/14/chartex" xmlns:mc="http://schemas.openxmlformats.org/markup-compatibility/2006" xmlns:aink="http://schemas.microsoft.com/office/drawing/2016/ink" xmlns:am3d="http://schemas.microsoft.com/office/drawing/2017/model3d" xmlns:o="urn:schemas-microsoft-com:office:office" xmlns:oel="http://schemas.microsoft.com/office/2019/extlst" xmlns:r="http://schemas.openxmlformats.org/officeDocument/2006/relationships" xmlns:m="http://schemas.openxmlformats.org/officeDocument/2006/math" xmlns:v="urn:schemas-microsoft-com:vml" xmlns:wp14="http://schemas.microsoft.com/office/word/2010/wordprocessingDrawing" xmlns:wp="http://schemas.openxmlformats.org/drawingml/2006/wordprocessingDrawing" xmlns:w10="urn:schemas-microsoft-com:office:word" xmlns:w="http://schemas.openxmlformats.org/wordprocessingml/2006/main" xmlns:w14="http://schemas.microsoft.com/office/word/2010/wordml" xmlns:w15="http://schemas.microsoft.com/office/word/2012/wordml" xmlns:w16cex="http://schemas.microsoft.com/office/word/2018/wordml/cex" xmlns:w16cid="http://schemas.microsoft.com/office/word/2016/wordml/cid" xmlns:w16="http://schemas.microsoft.com/office/word/2018/wordml" xmlns:w16sdtdh="http://schemas.microsoft.com/office/word/2020/wordml/sdtdatahash" xmlns:w16se="http://schemas.microsoft.com/office/word/2015/wordml/symex" xmlns:wpg="http://schemas.microsoft.com/office/word/2010/wordprocessingGroup" xmlns:wpi="http://schemas.microsoft.com/office/word/2010/wordprocessingInk" xmlns:wne="http://schemas.microsoft.com/office/word/2006/wordml" xmlns:wps="http://schemas.microsoft.com/office/word/2010/wordprocessingShape" mc:Ignorable="w14 w15 w16se w16cid w16 w16cex w16sdtdh wp14">
+<w:footnotes xmlns:wpc="http://schemas.microsoft.com/office/word/2010/wordprocessingCanvas" xmlns:cx="http://schemas.microsoft.com/office/drawing/2014/chartex" xmlns:cx1="http://schemas.microsoft.com/office/drawing/2015/9/8/chartex" xmlns:cx2="http://schemas.microsoft.com/office/drawing/2015/10/21/chartex" xmlns:cx3="http://schemas.microsoft.com/office/drawing/2016/5/9/chartex" xmlns:cx4="http://schemas.microsoft.com/office/drawing/2016/5/10/chartex" xmlns:cx5="http://schemas.microsoft.com/office/drawing/2016/5/11/chartex" xmlns:cx6="http://schemas.microsoft.com/office/drawing/2016/5/12/chartex" xmlns:cx7="http://schemas.microsoft.com/office/drawing/2016/5/13/chartex" xmlns:cx8="http://schemas.microsoft.com/office/drawing/2016/5/14/chartex" xmlns:mc="http://schemas.openxmlformats.org/markup-compatibility/2006" xmlns:aink="http://schemas.microsoft.com/office/drawing/2016/ink" xmlns:am3d="http://schemas.microsoft.com/office/drawing/2017/model3d" xmlns:o="urn:schemas-microsoft-com:office:office" xmlns:oel="http://schemas.microsoft.com/office/2019/extlst" xmlns:r="http://schemas.openxmlformats.org/officeDocument/2006/relationships" xmlns:m="http://schemas.openxmlformats.org/officeDocument/2006/math" xmlns:v="urn:schemas-microsoft-com:vml" xmlns:wp14="http://schemas.microsoft.com/office/word/2010/wordprocessingDrawing" xmlns:wp="http://schemas.openxmlformats.org/drawingml/2006/wordprocessingDrawing" xmlns:w10="urn:schemas-microsoft-com:office:word" xmlns:w="http://schemas.openxmlformats.org/wordprocessingml/2006/main" xmlns:w14="http://schemas.microsoft.com/office/word/2010/wordml" xmlns:w15="http://schemas.microsoft.com/office/word/2012/wordml" xmlns:w16cex="http://schemas.microsoft.com/office/word/2018/wordml/cex" xmlns:w16cid="http://schemas.microsoft.com/office/word/2016/wordml/cid" xmlns:w16="http://schemas.microsoft.com/office/word/2018/wordml" xmlns:w16du="http://schemas.microsoft.com/office/word/2023/wordml/word16du" xmlns:w16sdtdh="http://schemas.microsoft.com/office/word/2020/wordml/sdtdatahash" xmlns:w16se="http://schemas.microsoft.com/office/word/2015/wordml/symex" xmlns:wpg="http://schemas.microsoft.com/office/word/2010/wordprocessingGroup" xmlns:wpi="http://schemas.microsoft.com/office/word/2010/wordprocessingInk" xmlns:wne="http://schemas.microsoft.com/office/word/2006/wordml" xmlns:wps="http://schemas.microsoft.com/office/word/2010/wordprocessingShape" mc:Ignorable="w14 w15 w16se w16cid w16 w16cex w16sdtdh w16du wp14">
   <w:footnote w:type="separator" w:id="-1">
     <w:p>
       <w:pPr>
@@ -3636,7 +3613,7 @@
 </file>
 
 <file path=word/header1.xml><?xml version="1.0" encoding="utf-8"?>
-<w:hdr xmlns:wpc="http://schemas.microsoft.com/office/word/2010/wordprocessingCanvas" xmlns:cx="http://schemas.microsoft.com/office/drawing/2014/chartex" xmlns:cx1="http://schemas.microsoft.com/office/drawing/2015/9/8/chartex" xmlns:cx2="http://schemas.microsoft.com/office/drawing/2015/10/21/chartex" xmlns:cx3="http://schemas.microsoft.com/office/drawing/2016/5/9/chartex" xmlns:cx4="http://schemas.microsoft.com/office/drawing/2016/5/10/chartex" xmlns:cx5="http://schemas.microsoft.com/office/drawing/2016/5/11/chartex" xmlns:cx6="http://schemas.microsoft.com/office/drawing/2016/5/12/chartex" xmlns:cx7="http://schemas.microsoft.com/office/drawing/2016/5/13/chartex" xmlns:cx8="http://schemas.microsoft.com/office/drawing/2016/5/14/chartex" xmlns:mc="http://schemas.openxmlformats.org/markup-compatibility/2006" xmlns:aink="http://schemas.microsoft.com/office/drawing/2016/ink" xmlns:am3d="http://schemas.microsoft.com/office/drawing/2017/model3d" xmlns:o="urn:schemas-microsoft-com:office:office" xmlns:oel="http://schemas.microsoft.com/office/2019/extlst" xmlns:r="http://schemas.openxmlformats.org/officeDocument/2006/relationships" xmlns:m="http://schemas.openxmlformats.org/officeDocument/2006/math" xmlns:v="urn:schemas-microsoft-com:vml" xmlns:wp14="http://schemas.microsoft.com/office/word/2010/wordprocessingDrawing" xmlns:wp="http://schemas.openxmlformats.org/drawingml/2006/wordprocessingDrawing" xmlns:w10="urn:schemas-microsoft-com:office:word" xmlns:w="http://schemas.openxmlformats.org/wordprocessingml/2006/main" xmlns:w14="http://schemas.microsoft.com/office/word/2010/wordml" xmlns:w15="http://schemas.microsoft.com/office/word/2012/wordml" xmlns:w16cex="http://schemas.microsoft.com/office/word/2018/wordml/cex" xmlns:w16cid="http://schemas.microsoft.com/office/word/2016/wordml/cid" xmlns:w16="http://schemas.microsoft.com/office/word/2018/wordml" xmlns:w16sdtdh="http://schemas.microsoft.com/office/word/2020/wordml/sdtdatahash" xmlns:w16se="http://schemas.microsoft.com/office/word/2015/wordml/symex" xmlns:wpg="http://schemas.microsoft.com/office/word/2010/wordprocessingGroup" xmlns:wpi="http://schemas.microsoft.com/office/word/2010/wordprocessingInk" xmlns:wne="http://schemas.microsoft.com/office/word/2006/wordml" xmlns:wps="http://schemas.microsoft.com/office/word/2010/wordprocessingShape" mc:Ignorable="w14 w15 w16se w16cid w16 w16cex w16sdtdh wp14">
+<w:hdr xmlns:wpc="http://schemas.microsoft.com/office/word/2010/wordprocessingCanvas" xmlns:cx="http://schemas.microsoft.com/office/drawing/2014/chartex" xmlns:cx1="http://schemas.microsoft.com/office/drawing/2015/9/8/chartex" xmlns:cx2="http://schemas.microsoft.com/office/drawing/2015/10/21/chartex" xmlns:cx3="http://schemas.microsoft.com/office/drawing/2016/5/9/chartex" xmlns:cx4="http://schemas.microsoft.com/office/drawing/2016/5/10/chartex" xmlns:cx5="http://schemas.microsoft.com/office/drawing/2016/5/11/chartex" xmlns:cx6="http://schemas.microsoft.com/office/drawing/2016/5/12/chartex" xmlns:cx7="http://schemas.microsoft.com/office/drawing/2016/5/13/chartex" xmlns:cx8="http://schemas.microsoft.com/office/drawing/2016/5/14/chartex" xmlns:mc="http://schemas.openxmlformats.org/markup-compatibility/2006" xmlns:aink="http://schemas.microsoft.com/office/drawing/2016/ink" xmlns:am3d="http://schemas.microsoft.com/office/drawing/2017/model3d" xmlns:o="urn:schemas-microsoft-com:office:office" xmlns:oel="http://schemas.microsoft.com/office/2019/extlst" xmlns:r="http://schemas.openxmlformats.org/officeDocument/2006/relationships" xmlns:m="http://schemas.openxmlformats.org/officeDocument/2006/math" xmlns:v="urn:schemas-microsoft-com:vml" xmlns:wp14="http://schemas.microsoft.com/office/word/2010/wordprocessingDrawing" xmlns:wp="http://schemas.openxmlformats.org/drawingml/2006/wordprocessingDrawing" xmlns:w10="urn:schemas-microsoft-com:office:word" xmlns:w="http://schemas.openxmlformats.org/wordprocessingml/2006/main" xmlns:w14="http://schemas.microsoft.com/office/word/2010/wordml" xmlns:w15="http://schemas.microsoft.com/office/word/2012/wordml" xmlns:w16cex="http://schemas.microsoft.com/office/word/2018/wordml/cex" xmlns:w16cid="http://schemas.microsoft.com/office/word/2016/wordml/cid" xmlns:w16="http://schemas.microsoft.com/office/word/2018/wordml" xmlns:w16du="http://schemas.microsoft.com/office/word/2023/wordml/word16du" xmlns:w16sdtdh="http://schemas.microsoft.com/office/word/2020/wordml/sdtdatahash" xmlns:w16se="http://schemas.microsoft.com/office/word/2015/wordml/symex" xmlns:wpg="http://schemas.microsoft.com/office/word/2010/wordprocessingGroup" xmlns:wpi="http://schemas.microsoft.com/office/word/2010/wordprocessingInk" xmlns:wne="http://schemas.microsoft.com/office/word/2006/wordml" xmlns:wps="http://schemas.microsoft.com/office/word/2010/wordprocessingShape" mc:Ignorable="w14 w15 w16se w16cid w16 w16cex w16sdtdh w16du wp14">
   <w:p>
     <w:pPr>
       <w:pStyle w:val="Header"/>
@@ -3714,7 +3691,7 @@
 </file>
 
 <file path=word/numbering.xml><?xml version="1.0" encoding="utf-8"?>
-<w:numbering xmlns:wpc="http://schemas.microsoft.com/office/word/2010/wordprocessingCanvas" xmlns:cx="http://schemas.microsoft.com/office/drawing/2014/chartex" xmlns:cx1="http://schemas.microsoft.com/office/drawing/2015/9/8/chartex" xmlns:cx2="http://schemas.microsoft.com/office/drawing/2015/10/21/chartex" xmlns:cx3="http://schemas.microsoft.com/office/drawing/2016/5/9/chartex" xmlns:cx4="http://schemas.microsoft.com/office/drawing/2016/5/10/chartex" xmlns:cx5="http://schemas.microsoft.com/office/drawing/2016/5/11/chartex" xmlns:cx6="http://schemas.microsoft.com/office/drawing/2016/5/12/chartex" xmlns:cx7="http://schemas.microsoft.com/office/drawing/2016/5/13/chartex" xmlns:cx8="http://schemas.microsoft.com/office/drawing/2016/5/14/chartex" xmlns:mc="http://schemas.openxmlformats.org/markup-compatibility/2006" xmlns:aink="http://schemas.microsoft.com/office/drawing/2016/ink" xmlns:am3d="http://schemas.microsoft.com/office/drawing/2017/model3d" xmlns:o="urn:schemas-microsoft-com:office:office" xmlns:oel="http://schemas.microsoft.com/office/2019/extlst" xmlns:r="http://schemas.openxmlformats.org/officeDocument/2006/relationships" xmlns:m="http://schemas.openxmlformats.org/officeDocument/2006/math" xmlns:v="urn:schemas-microsoft-com:vml" xmlns:wp14="http://schemas.microsoft.com/office/word/2010/wordprocessingDrawing" xmlns:wp="http://schemas.openxmlformats.org/drawingml/2006/wordprocessingDrawing" xmlns:w10="urn:schemas-microsoft-com:office:word" xmlns:w="http://schemas.openxmlformats.org/wordprocessingml/2006/main" xmlns:w14="http://schemas.microsoft.com/office/word/2010/wordml" xmlns:w15="http://schemas.microsoft.com/office/word/2012/wordml" xmlns:w16cex="http://schemas.microsoft.com/office/word/2018/wordml/cex" xmlns:w16cid="http://schemas.microsoft.com/office/word/2016/wordml/cid" xmlns:w16="http://schemas.microsoft.com/office/word/2018/wordml" xmlns:w16sdtdh="http://schemas.microsoft.com/office/word/2020/wordml/sdtdatahash" xmlns:w16se="http://schemas.microsoft.com/office/word/2015/wordml/symex" xmlns:wpg="http://schemas.microsoft.com/office/word/2010/wordprocessingGroup" xmlns:wpi="http://schemas.microsoft.com/office/word/2010/wordprocessingInk" xmlns:wne="http://schemas.microsoft.com/office/word/2006/wordml" xmlns:wps="http://schemas.microsoft.com/office/word/2010/wordprocessingShape" mc:Ignorable="w14 w15 w16se w16cid w16 w16cex w16sdtdh wp14">
+<w:numbering xmlns:wpc="http://schemas.microsoft.com/office/word/2010/wordprocessingCanvas" xmlns:cx="http://schemas.microsoft.com/office/drawing/2014/chartex" xmlns:cx1="http://schemas.microsoft.com/office/drawing/2015/9/8/chartex" xmlns:cx2="http://schemas.microsoft.com/office/drawing/2015/10/21/chartex" xmlns:cx3="http://schemas.microsoft.com/office/drawing/2016/5/9/chartex" xmlns:cx4="http://schemas.microsoft.com/office/drawing/2016/5/10/chartex" xmlns:cx5="http://schemas.microsoft.com/office/drawing/2016/5/11/chartex" xmlns:cx6="http://schemas.microsoft.com/office/drawing/2016/5/12/chartex" xmlns:cx7="http://schemas.microsoft.com/office/drawing/2016/5/13/chartex" xmlns:cx8="http://schemas.microsoft.com/office/drawing/2016/5/14/chartex" xmlns:mc="http://schemas.openxmlformats.org/markup-compatibility/2006" xmlns:aink="http://schemas.microsoft.com/office/drawing/2016/ink" xmlns:am3d="http://schemas.microsoft.com/office/drawing/2017/model3d" xmlns:o="urn:schemas-microsoft-com:office:office" xmlns:oel="http://schemas.microsoft.com/office/2019/extlst" xmlns:r="http://schemas.openxmlformats.org/officeDocument/2006/relationships" xmlns:m="http://schemas.openxmlformats.org/officeDocument/2006/math" xmlns:v="urn:schemas-microsoft-com:vml" xmlns:wp14="http://schemas.microsoft.com/office/word/2010/wordprocessingDrawing" xmlns:wp="http://schemas.openxmlformats.org/drawingml/2006/wordprocessingDrawing" xmlns:w10="urn:schemas-microsoft-com:office:word" xmlns:w="http://schemas.openxmlformats.org/wordprocessingml/2006/main" xmlns:w14="http://schemas.microsoft.com/office/word/2010/wordml" xmlns:w15="http://schemas.microsoft.com/office/word/2012/wordml" xmlns:w16cex="http://schemas.microsoft.com/office/word/2018/wordml/cex" xmlns:w16cid="http://schemas.microsoft.com/office/word/2016/wordml/cid" xmlns:w16="http://schemas.microsoft.com/office/word/2018/wordml" xmlns:w16du="http://schemas.microsoft.com/office/word/2023/wordml/word16du" xmlns:w16sdtdh="http://schemas.microsoft.com/office/word/2020/wordml/sdtdatahash" xmlns:w16se="http://schemas.microsoft.com/office/word/2015/wordml/symex" xmlns:wpg="http://schemas.microsoft.com/office/word/2010/wordprocessingGroup" xmlns:wpi="http://schemas.microsoft.com/office/word/2010/wordprocessingInk" xmlns:wne="http://schemas.microsoft.com/office/word/2006/wordml" xmlns:wps="http://schemas.microsoft.com/office/word/2010/wordprocessingShape" mc:Ignorable="w14 w15 w16se w16cid w16 w16cex w16sdtdh w16du wp14">
   <w:abstractNum w:abstractNumId="0" w15:restartNumberingAfterBreak="0">
     <w:nsid w:val="1EAB4246"/>
     <w:multiLevelType w:val="hybridMultilevel"/>
@@ -4078,7 +4055,7 @@
 </file>
 
 <file path=word/styles.xml><?xml version="1.0" encoding="utf-8"?>
-<w:styles xmlns:mc="http://schemas.openxmlformats.org/markup-compatibility/2006" xmlns:r="http://schemas.openxmlformats.org/officeDocument/2006/relationships" xmlns:w="http://schemas.openxmlformats.org/wordprocessingml/2006/main" xmlns:w14="http://schemas.microsoft.com/office/word/2010/wordml" xmlns:w15="http://schemas.microsoft.com/office/word/2012/wordml" xmlns:w16cex="http://schemas.microsoft.com/office/word/2018/wordml/cex" xmlns:w16cid="http://schemas.microsoft.com/office/word/2016/wordml/cid" xmlns:w16="http://schemas.microsoft.com/office/word/2018/wordml" xmlns:w16sdtdh="http://schemas.microsoft.com/office/word/2020/wordml/sdtdatahash" xmlns:w16se="http://schemas.microsoft.com/office/word/2015/wordml/symex" mc:Ignorable="w14 w15 w16se w16cid w16 w16cex w16sdtdh">
+<w:styles xmlns:mc="http://schemas.openxmlformats.org/markup-compatibility/2006" xmlns:r="http://schemas.openxmlformats.org/officeDocument/2006/relationships" xmlns:w="http://schemas.openxmlformats.org/wordprocessingml/2006/main" xmlns:w14="http://schemas.microsoft.com/office/word/2010/wordml" xmlns:w15="http://schemas.microsoft.com/office/word/2012/wordml" xmlns:w16cex="http://schemas.microsoft.com/office/word/2018/wordml/cex" xmlns:w16cid="http://schemas.microsoft.com/office/word/2016/wordml/cid" xmlns:w16="http://schemas.microsoft.com/office/word/2018/wordml" xmlns:w16du="http://schemas.microsoft.com/office/word/2023/wordml/word16du" xmlns:w16sdtdh="http://schemas.microsoft.com/office/word/2020/wordml/sdtdatahash" xmlns:w16se="http://schemas.microsoft.com/office/word/2015/wordml/symex" mc:Ignorable="w14 w15 w16se w16cid w16 w16cex w16sdtdh w16du">
   <w:docDefaults>
     <w:rPrDefault>
       <w:rPr>

</xml_diff>